<commit_message>
Implement object interaction mechanic Add 3D sound steps, redacted shaders
</commit_message>
<xml_diff>
--- a/Investigation Task Assignment.docx
+++ b/Investigation Task Assignment.docx
@@ -6,14 +6,36 @@
       <w:pPr>
         <w:pStyle w:val="Heading3"/>
         <w:rPr>
+          <w:b/>
+          <w:bCs/>
           <w:color w:val="auto"/>
-          <w:sz w:val="24"/>
-          <w:szCs w:val="24"/>
+        </w:rPr>
+      </w:pPr>
+    </w:p>
+    <w:p>
+      <w:pPr>
+        <w:pStyle w:val="Heading3"/>
+        <w:rPr>
+          <w:b/>
+          <w:bCs/>
+          <w:color w:val="auto"/>
+        </w:rPr>
+      </w:pPr>
+    </w:p>
+    <w:p>
+      <w:pPr>
+        <w:pStyle w:val="Heading3"/>
+        <w:rPr>
+          <w:b/>
+          <w:bCs/>
+          <w:color w:val="auto"/>
         </w:rPr>
       </w:pPr>
       <w:r>
         <w:rPr>
           <w:rFonts w:ascii="Times New Roman" w:eastAsia="Times New Roman" w:hAnsi="Times New Roman" w:cs="Times New Roman"/>
+          <w:b/>
+          <w:bCs/>
           <w:noProof/>
           <w:color w:val="auto"/>
           <w:kern w:val="0"/>
@@ -86,11 +108,11 @@
       </w:r>
       <w:r>
         <w:rPr>
+          <w:b/>
+          <w:bCs/>
           <w:color w:val="auto"/>
-          <w:sz w:val="24"/>
-          <w:szCs w:val="24"/>
-        </w:rPr>
-        <w:t>Automated Incident Log</w:t>
+        </w:rPr>
+        <w:t>Investigation Task Assignment</w:t>
       </w:r>
     </w:p>
     <w:p>
@@ -105,7 +127,7 @@
           <w:sz w:val="20"/>
           <w:szCs w:val="20"/>
         </w:rPr>
-        <w:pict w14:anchorId="0300B92A">
+        <w:pict w14:anchorId="0FCB603D">
           <v:rect id="_x0000_i1025" style="width:0;height:1.5pt" o:hralign="center" o:hrstd="t" o:hr="t" fillcolor="#a0a0a0" stroked="f"/>
         </w:pict>
       </w:r>
@@ -120,12 +142,28 @@
       </w:pPr>
       <w:r>
         <w:rPr>
+          <w:sz w:val="22"/>
+          <w:szCs w:val="22"/>
+        </w:rPr>
+        <w:t>To Employee #99-452,</w:t>
+      </w:r>
+    </w:p>
+    <w:p>
+      <w:pPr>
+        <w:pStyle w:val="NormalWeb"/>
+        <w:rPr>
+          <w:sz w:val="22"/>
+          <w:szCs w:val="22"/>
+        </w:rPr>
+      </w:pPr>
+      <w:r>
+        <w:rPr>
           <w:rStyle w:val="Strong"/>
           <w:rFonts w:eastAsiaTheme="majorEastAsia"/>
           <w:sz w:val="22"/>
           <w:szCs w:val="22"/>
         </w:rPr>
-        <w:t>Incident Report #77-HZ-346</w:t>
+        <w:t>Subject: Automated Incident Investigation Task - Priority Directive</w:t>
       </w:r>
     </w:p>
     <w:p>
@@ -143,14 +181,27 @@
           <w:sz w:val="22"/>
           <w:szCs w:val="22"/>
         </w:rPr>
-        <w:t>Date:</w:t>
-      </w:r>
-      <w:r>
-        <w:rPr>
-          <w:sz w:val="22"/>
-          <w:szCs w:val="22"/>
-        </w:rPr>
-        <w:t xml:space="preserve"> [7th July 1984]</w:t>
+        <w:t xml:space="preserve">Dear </w:t>
+      </w:r>
+      <w:proofErr w:type="gramStart"/>
+      <w:r>
+        <w:rPr>
+          <w:rStyle w:val="Strong"/>
+          <w:rFonts w:eastAsiaTheme="majorEastAsia"/>
+          <w:sz w:val="22"/>
+          <w:szCs w:val="22"/>
+        </w:rPr>
+        <w:t>Employee</w:t>
+      </w:r>
+      <w:proofErr w:type="gramEnd"/>
+      <w:r>
+        <w:rPr>
+          <w:rStyle w:val="Strong"/>
+          <w:rFonts w:eastAsiaTheme="majorEastAsia"/>
+          <w:sz w:val="22"/>
+          <w:szCs w:val="22"/>
+        </w:rPr>
+        <w:t xml:space="preserve"> #99-452,</w:t>
       </w:r>
     </w:p>
     <w:p>
@@ -163,608 +214,18 @@
       </w:pPr>
       <w:r>
         <w:rPr>
-          <w:rStyle w:val="Strong"/>
-          <w:rFonts w:eastAsiaTheme="majorEastAsia"/>
-          <w:sz w:val="22"/>
-          <w:szCs w:val="22"/>
-        </w:rPr>
-        <w:t>Time:</w:t>
-      </w:r>
-      <w:r>
-        <w:rPr>
-          <w:sz w:val="22"/>
-          <w:szCs w:val="22"/>
-        </w:rPr>
-        <w:t xml:space="preserve"> [03:22 AM]</w:t>
-      </w:r>
-    </w:p>
-    <w:p>
-      <w:pPr>
-        <w:pStyle w:val="NormalWeb"/>
-        <w:rPr>
-          <w:sz w:val="22"/>
-          <w:szCs w:val="22"/>
-        </w:rPr>
-      </w:pPr>
-      <w:r>
-        <w:rPr>
-          <w:rStyle w:val="Strong"/>
-          <w:rFonts w:eastAsiaTheme="majorEastAsia"/>
-          <w:sz w:val="22"/>
-          <w:szCs w:val="22"/>
-        </w:rPr>
-        <w:t>Location:</w:t>
-      </w:r>
-      <w:r>
-        <w:rPr>
-          <w:sz w:val="22"/>
-          <w:szCs w:val="22"/>
-        </w:rPr>
-        <w:t xml:space="preserve"> [REDACTED], Sector 18, Quadrant B-7</w:t>
-      </w:r>
-    </w:p>
-    <w:p>
-      <w:pPr>
-        <w:rPr>
-          <w:sz w:val="20"/>
-          <w:szCs w:val="20"/>
-        </w:rPr>
-      </w:pPr>
-      <w:r>
-        <w:rPr>
-          <w:sz w:val="20"/>
-          <w:szCs w:val="20"/>
-        </w:rPr>
-        <w:pict w14:anchorId="4DCC3994">
-          <v:rect id="_x0000_i1026" style="width:0;height:1.5pt" o:hralign="center" o:hrstd="t" o:hr="t" fillcolor="#a0a0a0" stroked="f"/>
-        </w:pict>
-      </w:r>
-    </w:p>
-    <w:p>
-      <w:pPr>
-        <w:pStyle w:val="NormalWeb"/>
-        <w:rPr>
-          <w:sz w:val="22"/>
-          <w:szCs w:val="22"/>
-        </w:rPr>
-      </w:pPr>
-      <w:r>
-        <w:rPr>
           <w:noProof/>
           <w:sz w:val="22"/>
           <w:szCs w:val="22"/>
         </w:rPr>
         <w:drawing>
-          <wp:anchor distT="0" distB="0" distL="114300" distR="114300" simplePos="0" relativeHeight="251660288" behindDoc="1" locked="0" layoutInCell="1" allowOverlap="1" wp14:anchorId="05C391B1" wp14:editId="75544392">
+          <wp:anchor distT="0" distB="0" distL="114300" distR="114300" simplePos="0" relativeHeight="251662336" behindDoc="1" locked="0" layoutInCell="1" allowOverlap="1" wp14:anchorId="0EFCA406" wp14:editId="796EE518">
             <wp:simplePos x="0" y="0"/>
-            <wp:positionH relativeFrom="page">
-              <wp:align>right</wp:align>
+            <wp:positionH relativeFrom="margin">
+              <wp:posOffset>-1047750</wp:posOffset>
             </wp:positionH>
             <wp:positionV relativeFrom="paragraph">
-              <wp:posOffset>720725</wp:posOffset>
-            </wp:positionV>
-            <wp:extent cx="7936998" cy="5295900"/>
-            <wp:effectExtent l="0" t="0" r="6985" b="0"/>
-            <wp:wrapNone/>
-            <wp:docPr id="802924240" name="Picture 1"/>
-            <wp:cNvGraphicFramePr>
-              <a:graphicFrameLocks xmlns:a="http://schemas.openxmlformats.org/drawingml/2006/main" noChangeAspect="1"/>
-            </wp:cNvGraphicFramePr>
-            <a:graphic xmlns:a="http://schemas.openxmlformats.org/drawingml/2006/main">
-              <a:graphicData uri="http://schemas.openxmlformats.org/drawingml/2006/picture">
-                <pic:pic xmlns:pic="http://schemas.openxmlformats.org/drawingml/2006/picture">
-                  <pic:nvPicPr>
-                    <pic:cNvPr id="0" name="Picture 5"/>
-                    <pic:cNvPicPr>
-                      <a:picLocks noChangeAspect="1" noChangeArrowheads="1"/>
-                    </pic:cNvPicPr>
-                  </pic:nvPicPr>
-                  <pic:blipFill>
-                    <a:blip r:embed="rId6" cstate="print">
-                      <a:extLst>
-                        <a:ext uri="{28A0092B-C50C-407E-A947-70E740481C1C}">
-                          <a14:useLocalDpi xmlns:a14="http://schemas.microsoft.com/office/drawing/2010/main" val="0"/>
-                        </a:ext>
-                      </a:extLst>
-                    </a:blip>
-                    <a:srcRect/>
-                    <a:stretch>
-                      <a:fillRect/>
-                    </a:stretch>
-                  </pic:blipFill>
-                  <pic:spPr bwMode="auto">
-                    <a:xfrm>
-                      <a:off x="0" y="0"/>
-                      <a:ext cx="7936998" cy="5295900"/>
-                    </a:xfrm>
-                    <a:prstGeom prst="rect">
-                      <a:avLst/>
-                    </a:prstGeom>
-                    <a:noFill/>
-                    <a:ln>
-                      <a:noFill/>
-                    </a:ln>
-                  </pic:spPr>
-                </pic:pic>
-              </a:graphicData>
-            </a:graphic>
-            <wp14:sizeRelH relativeFrom="page">
-              <wp14:pctWidth>0</wp14:pctWidth>
-            </wp14:sizeRelH>
-            <wp14:sizeRelV relativeFrom="page">
-              <wp14:pctHeight>0</wp14:pctHeight>
-            </wp14:sizeRelV>
-          </wp:anchor>
-        </w:drawing>
-      </w:r>
-      <w:r>
-        <w:rPr>
-          <w:rStyle w:val="Strong"/>
-          <w:rFonts w:eastAsiaTheme="majorEastAsia"/>
-          <w:sz w:val="22"/>
-          <w:szCs w:val="22"/>
-        </w:rPr>
-        <w:t>Incident Summary:</w:t>
-      </w:r>
-      <w:r>
-        <w:rPr>
-          <w:sz w:val="22"/>
-          <w:szCs w:val="22"/>
-        </w:rPr>
-        <w:t xml:space="preserve"> An automated alert was triggered due to a failure in mandatory check-in protocols by on-site personnel stationed in [REDACTED], Sector 18, Quadrant B-7. The last communication was received at [02:00 AM], indicating routine operations were underway. Subsequent attempts to establish contact have been unsuccessful. Given the classified nature of this location, immediate investigation is paramount.</w:t>
-      </w:r>
-    </w:p>
-    <w:p>
-      <w:pPr>
-        <w:rPr>
-          <w:sz w:val="20"/>
-          <w:szCs w:val="20"/>
-        </w:rPr>
-      </w:pPr>
-      <w:r>
-        <w:rPr>
-          <w:sz w:val="20"/>
-          <w:szCs w:val="20"/>
-        </w:rPr>
-        <w:pict w14:anchorId="2EC9BAE3">
-          <v:rect id="_x0000_i1027" style="width:0;height:1.5pt" o:hralign="center" o:hrstd="t" o:hr="t" fillcolor="#a0a0a0" stroked="f"/>
-        </w:pict>
-      </w:r>
-    </w:p>
-    <w:p>
-      <w:pPr>
-        <w:pStyle w:val="NormalWeb"/>
-        <w:rPr>
-          <w:sz w:val="22"/>
-          <w:szCs w:val="22"/>
-        </w:rPr>
-      </w:pPr>
-      <w:r>
-        <w:rPr>
-          <w:rStyle w:val="Strong"/>
-          <w:rFonts w:eastAsiaTheme="majorEastAsia"/>
-          <w:sz w:val="22"/>
-          <w:szCs w:val="22"/>
-        </w:rPr>
-        <w:t>Incident Details:</w:t>
-      </w:r>
-    </w:p>
-    <w:p>
-      <w:pPr>
-        <w:pStyle w:val="NormalWeb"/>
-        <w:numPr>
-          <w:ilvl w:val="0"/>
-          <w:numId w:val="5"/>
-        </w:numPr>
-        <w:rPr>
-          <w:sz w:val="22"/>
-          <w:szCs w:val="22"/>
-        </w:rPr>
-      </w:pPr>
-      <w:r>
-        <w:rPr>
-          <w:rStyle w:val="Strong"/>
-          <w:rFonts w:eastAsiaTheme="majorEastAsia"/>
-          <w:sz w:val="22"/>
-          <w:szCs w:val="22"/>
-        </w:rPr>
-        <w:t>Personnel Affected:</w:t>
-      </w:r>
-    </w:p>
-    <w:p>
-      <w:pPr>
-        <w:numPr>
-          <w:ilvl w:val="1"/>
-          <w:numId w:val="5"/>
-        </w:numPr>
-        <w:spacing w:before="100" w:beforeAutospacing="1" w:after="100" w:afterAutospacing="1" w:line="240" w:lineRule="auto"/>
-        <w:rPr>
-          <w:sz w:val="20"/>
-          <w:szCs w:val="20"/>
-        </w:rPr>
-      </w:pPr>
-      <w:r>
-        <w:rPr>
-          <w:sz w:val="20"/>
-          <w:szCs w:val="20"/>
-        </w:rPr>
-        <w:t>Employee IDs: [REDACTED], [REDACTED], [REDACTED]</w:t>
-      </w:r>
-    </w:p>
-    <w:p>
-      <w:pPr>
-        <w:numPr>
-          <w:ilvl w:val="1"/>
-          <w:numId w:val="5"/>
-        </w:numPr>
-        <w:spacing w:before="100" w:beforeAutospacing="1" w:after="100" w:afterAutospacing="1" w:line="240" w:lineRule="auto"/>
-        <w:rPr>
-          <w:sz w:val="20"/>
-          <w:szCs w:val="20"/>
-        </w:rPr>
-      </w:pPr>
-      <w:r>
-        <w:rPr>
-          <w:sz w:val="20"/>
-          <w:szCs w:val="20"/>
-        </w:rPr>
-        <w:t xml:space="preserve">Assignment: </w:t>
-      </w:r>
-      <w:r>
-        <w:rPr>
-          <w:sz w:val="20"/>
-          <w:szCs w:val="20"/>
-        </w:rPr>
-        <w:t>Anomalous Research</w:t>
-      </w:r>
-      <w:r>
-        <w:rPr>
-          <w:sz w:val="20"/>
-          <w:szCs w:val="20"/>
-        </w:rPr>
-        <w:t xml:space="preserve"> Unit</w:t>
-      </w:r>
-    </w:p>
-    <w:p>
-      <w:pPr>
-        <w:numPr>
-          <w:ilvl w:val="1"/>
-          <w:numId w:val="5"/>
-        </w:numPr>
-        <w:spacing w:before="100" w:beforeAutospacing="1" w:after="100" w:afterAutospacing="1" w:line="240" w:lineRule="auto"/>
-        <w:rPr>
-          <w:sz w:val="20"/>
-          <w:szCs w:val="20"/>
-        </w:rPr>
-      </w:pPr>
-      <w:r>
-        <w:rPr>
-          <w:sz w:val="20"/>
-          <w:szCs w:val="20"/>
-        </w:rPr>
-        <w:t>Last Known Status: Operational</w:t>
-      </w:r>
-    </w:p>
-    <w:p>
-      <w:pPr>
-        <w:pStyle w:val="NormalWeb"/>
-        <w:numPr>
-          <w:ilvl w:val="0"/>
-          <w:numId w:val="5"/>
-        </w:numPr>
-        <w:rPr>
-          <w:sz w:val="22"/>
-          <w:szCs w:val="22"/>
-        </w:rPr>
-      </w:pPr>
-      <w:r>
-        <w:rPr>
-          <w:rStyle w:val="Strong"/>
-          <w:rFonts w:eastAsiaTheme="majorEastAsia"/>
-          <w:sz w:val="22"/>
-          <w:szCs w:val="22"/>
-        </w:rPr>
-        <w:t>Incident Triggers:</w:t>
-      </w:r>
-    </w:p>
-    <w:p>
-      <w:pPr>
-        <w:numPr>
-          <w:ilvl w:val="1"/>
-          <w:numId w:val="5"/>
-        </w:numPr>
-        <w:spacing w:before="100" w:beforeAutospacing="1" w:after="100" w:afterAutospacing="1" w:line="240" w:lineRule="auto"/>
-        <w:rPr>
-          <w:sz w:val="20"/>
-          <w:szCs w:val="20"/>
-        </w:rPr>
-      </w:pPr>
-      <w:r>
-        <w:rPr>
-          <w:rStyle w:val="Strong"/>
-          <w:sz w:val="20"/>
-          <w:szCs w:val="20"/>
-        </w:rPr>
-        <w:t>Primary:</w:t>
-      </w:r>
-      <w:r>
-        <w:rPr>
-          <w:sz w:val="20"/>
-          <w:szCs w:val="20"/>
-        </w:rPr>
-        <w:t xml:space="preserve"> Communication blackout beyond the allotted check-in interval.</w:t>
-      </w:r>
-    </w:p>
-    <w:p>
-      <w:pPr>
-        <w:numPr>
-          <w:ilvl w:val="1"/>
-          <w:numId w:val="5"/>
-        </w:numPr>
-        <w:spacing w:before="100" w:beforeAutospacing="1" w:after="100" w:afterAutospacing="1" w:line="240" w:lineRule="auto"/>
-        <w:rPr>
-          <w:sz w:val="20"/>
-          <w:szCs w:val="20"/>
-        </w:rPr>
-      </w:pPr>
-      <w:r>
-        <w:rPr>
-          <w:rStyle w:val="Strong"/>
-          <w:sz w:val="20"/>
-          <w:szCs w:val="20"/>
-        </w:rPr>
-        <w:t>Secondary:</w:t>
-      </w:r>
-      <w:r>
-        <w:rPr>
-          <w:sz w:val="20"/>
-          <w:szCs w:val="20"/>
-        </w:rPr>
-        <w:t xml:space="preserve"> Activation of environmental hazard sensors suggesting potential breach or anomaly.</w:t>
-      </w:r>
-    </w:p>
-    <w:p>
-      <w:pPr>
-        <w:pStyle w:val="NormalWeb"/>
-        <w:numPr>
-          <w:ilvl w:val="0"/>
-          <w:numId w:val="5"/>
-        </w:numPr>
-        <w:rPr>
-          <w:sz w:val="22"/>
-          <w:szCs w:val="22"/>
-        </w:rPr>
-      </w:pPr>
-      <w:r>
-        <w:rPr>
-          <w:rStyle w:val="Strong"/>
-          <w:rFonts w:eastAsiaTheme="majorEastAsia"/>
-          <w:sz w:val="22"/>
-          <w:szCs w:val="22"/>
-        </w:rPr>
-        <w:t>Current Conditions:</w:t>
-      </w:r>
-    </w:p>
-    <w:p>
-      <w:pPr>
-        <w:numPr>
-          <w:ilvl w:val="1"/>
-          <w:numId w:val="5"/>
-        </w:numPr>
-        <w:spacing w:before="100" w:beforeAutospacing="1" w:after="100" w:afterAutospacing="1" w:line="240" w:lineRule="auto"/>
-        <w:rPr>
-          <w:sz w:val="20"/>
-          <w:szCs w:val="20"/>
-        </w:rPr>
-      </w:pPr>
-      <w:r>
-        <w:rPr>
-          <w:rStyle w:val="Strong"/>
-          <w:sz w:val="20"/>
-          <w:szCs w:val="20"/>
-        </w:rPr>
-        <w:t>Environmental Hazard Level:</w:t>
-      </w:r>
-      <w:r>
-        <w:rPr>
-          <w:sz w:val="20"/>
-          <w:szCs w:val="20"/>
-        </w:rPr>
-        <w:t xml:space="preserve"> Elevated</w:t>
-      </w:r>
-    </w:p>
-    <w:p>
-      <w:pPr>
-        <w:numPr>
-          <w:ilvl w:val="1"/>
-          <w:numId w:val="5"/>
-        </w:numPr>
-        <w:spacing w:before="100" w:beforeAutospacing="1" w:after="100" w:afterAutospacing="1" w:line="240" w:lineRule="auto"/>
-        <w:rPr>
-          <w:sz w:val="20"/>
-          <w:szCs w:val="20"/>
-        </w:rPr>
-      </w:pPr>
-      <w:r>
-        <w:rPr>
-          <w:rStyle w:val="Strong"/>
-          <w:sz w:val="20"/>
-          <w:szCs w:val="20"/>
-        </w:rPr>
-        <w:t>Structural Integrity:</w:t>
-      </w:r>
-      <w:r>
-        <w:rPr>
-          <w:sz w:val="20"/>
-          <w:szCs w:val="20"/>
-        </w:rPr>
-        <w:t xml:space="preserve"> Compromised</w:t>
-      </w:r>
-    </w:p>
-    <w:p>
-      <w:pPr>
-        <w:numPr>
-          <w:ilvl w:val="1"/>
-          <w:numId w:val="5"/>
-        </w:numPr>
-        <w:spacing w:before="100" w:beforeAutospacing="1" w:after="100" w:afterAutospacing="1" w:line="240" w:lineRule="auto"/>
-        <w:rPr>
-          <w:sz w:val="20"/>
-          <w:szCs w:val="20"/>
-        </w:rPr>
-      </w:pPr>
-      <w:r>
-        <w:rPr>
-          <w:rStyle w:val="Strong"/>
-          <w:sz w:val="20"/>
-          <w:szCs w:val="20"/>
-        </w:rPr>
-        <w:t>Surveillance Footage:</w:t>
-      </w:r>
-      <w:r>
-        <w:rPr>
-          <w:sz w:val="20"/>
-          <w:szCs w:val="20"/>
-        </w:rPr>
-        <w:t xml:space="preserve"> Inconclusive - Visibility Obscured by [REDACTED] phenomena.</w:t>
-      </w:r>
-    </w:p>
-    <w:p>
-      <w:pPr>
-        <w:spacing w:after="0"/>
-        <w:rPr>
-          <w:sz w:val="20"/>
-          <w:szCs w:val="20"/>
-        </w:rPr>
-      </w:pPr>
-      <w:r>
-        <w:rPr>
-          <w:sz w:val="20"/>
-          <w:szCs w:val="20"/>
-        </w:rPr>
-        <w:pict w14:anchorId="0C1351F6">
-          <v:rect id="_x0000_i1028" style="width:0;height:1.5pt" o:hralign="center" o:hrstd="t" o:hr="t" fillcolor="#a0a0a0" stroked="f"/>
-        </w:pict>
-      </w:r>
-    </w:p>
-    <w:p>
-      <w:pPr>
-        <w:pStyle w:val="NormalWeb"/>
-        <w:rPr>
-          <w:sz w:val="22"/>
-          <w:szCs w:val="22"/>
-        </w:rPr>
-      </w:pPr>
-      <w:r>
-        <w:rPr>
-          <w:rStyle w:val="Strong"/>
-          <w:rFonts w:eastAsiaTheme="majorEastAsia"/>
-          <w:sz w:val="22"/>
-          <w:szCs w:val="22"/>
-        </w:rPr>
-        <w:t>Immediate Actions Required:</w:t>
-      </w:r>
-    </w:p>
-    <w:p>
-      <w:pPr>
-        <w:numPr>
-          <w:ilvl w:val="0"/>
-          <w:numId w:val="6"/>
-        </w:numPr>
-        <w:spacing w:before="100" w:beforeAutospacing="1" w:after="100" w:afterAutospacing="1" w:line="240" w:lineRule="auto"/>
-        <w:rPr>
-          <w:sz w:val="20"/>
-          <w:szCs w:val="20"/>
-        </w:rPr>
-      </w:pPr>
-      <w:r>
-        <w:rPr>
-          <w:sz w:val="20"/>
-          <w:szCs w:val="20"/>
-        </w:rPr>
-        <w:t>Deploy Incident Investigator #99-452 to the scene for on-ground assessment.</w:t>
-      </w:r>
-    </w:p>
-    <w:p>
-      <w:pPr>
-        <w:numPr>
-          <w:ilvl w:val="0"/>
-          <w:numId w:val="6"/>
-        </w:numPr>
-        <w:spacing w:before="100" w:beforeAutospacing="1" w:after="100" w:afterAutospacing="1" w:line="240" w:lineRule="auto"/>
-        <w:rPr>
-          <w:sz w:val="20"/>
-          <w:szCs w:val="20"/>
-        </w:rPr>
-      </w:pPr>
-      <w:r>
-        <w:rPr>
-          <w:sz w:val="20"/>
-          <w:szCs w:val="20"/>
-        </w:rPr>
-        <w:t>Ensure real-time monitoring and support from Operations Control Room.</w:t>
-      </w:r>
-    </w:p>
-    <w:p>
-      <w:pPr>
-        <w:numPr>
-          <w:ilvl w:val="0"/>
-          <w:numId w:val="6"/>
-        </w:numPr>
-        <w:spacing w:before="100" w:beforeAutospacing="1" w:after="100" w:afterAutospacing="1" w:line="240" w:lineRule="auto"/>
-        <w:rPr>
-          <w:sz w:val="20"/>
-          <w:szCs w:val="20"/>
-        </w:rPr>
-      </w:pPr>
-      <w:r>
-        <w:rPr>
-          <w:sz w:val="20"/>
-          <w:szCs w:val="20"/>
-        </w:rPr>
-        <w:t>Prepare containment and recovery teams for potential hazardous exposure protocols.</w:t>
-      </w:r>
-    </w:p>
-    <w:p>
-      <w:pPr>
-        <w:spacing w:after="0"/>
-        <w:rPr>
-          <w:sz w:val="20"/>
-          <w:szCs w:val="20"/>
-        </w:rPr>
-      </w:pPr>
-      <w:r>
-        <w:rPr>
-          <w:sz w:val="20"/>
-          <w:szCs w:val="20"/>
-        </w:rPr>
-        <w:pict w14:anchorId="5C3C0662">
-          <v:rect id="_x0000_i1029" style="width:0;height:1.5pt" o:hralign="center" o:hrstd="t" o:hr="t" fillcolor="#a0a0a0" stroked="f"/>
-        </w:pict>
-      </w:r>
-    </w:p>
-    <w:p>
-      <w:pPr>
-        <w:pStyle w:val="NormalWeb"/>
-        <w:rPr>
-          <w:sz w:val="22"/>
-          <w:szCs w:val="22"/>
-        </w:rPr>
-      </w:pPr>
-      <w:r>
-        <w:rPr>
-          <w:noProof/>
-          <w:sz w:val="22"/>
-          <w:szCs w:val="22"/>
-        </w:rPr>
-        <w:drawing>
-          <wp:anchor distT="0" distB="0" distL="114300" distR="114300" simplePos="0" relativeHeight="251662336" behindDoc="1" locked="0" layoutInCell="1" allowOverlap="1" wp14:anchorId="0EFCA406" wp14:editId="2398099F">
-            <wp:simplePos x="0" y="0"/>
-            <wp:positionH relativeFrom="page">
-              <wp:align>right</wp:align>
-            </wp:positionH>
-            <wp:positionV relativeFrom="paragraph">
-              <wp:posOffset>348615</wp:posOffset>
+              <wp:posOffset>685800</wp:posOffset>
             </wp:positionV>
             <wp:extent cx="7936865" cy="5295900"/>
             <wp:effectExtent l="0" t="0" r="6985" b="0"/>
@@ -827,14 +288,14 @@
           <w:sz w:val="22"/>
           <w:szCs w:val="22"/>
         </w:rPr>
-        <w:t>Safety Notice:</w:t>
-      </w:r>
-      <w:r>
-        <w:rPr>
-          <w:sz w:val="22"/>
-          <w:szCs w:val="22"/>
-        </w:rPr>
-        <w:t xml:space="preserve"> All personnel involved in the response must adhere strictly to </w:t>
+        <w:t>Congratulations.</w:t>
+      </w:r>
+      <w:r>
+        <w:rPr>
+          <w:sz w:val="22"/>
+          <w:szCs w:val="22"/>
+        </w:rPr>
+        <w:t xml:space="preserve"> Your consistent compliance with </w:t>
       </w:r>
       <w:proofErr w:type="spellStart"/>
       <w:r>
@@ -850,27 +311,72 @@
           <w:sz w:val="22"/>
           <w:szCs w:val="22"/>
         </w:rPr>
-        <w:t xml:space="preserve"> Corporation's safety standards. Unauthorized actions or deviations from protocol will invoke less than ideal consequences as outlined in the </w:t>
-      </w:r>
-      <w:proofErr w:type="spellStart"/>
-      <w:r>
-        <w:rPr>
-          <w:sz w:val="22"/>
-          <w:szCs w:val="22"/>
-        </w:rPr>
-        <w:t>Liho</w:t>
-      </w:r>
-      <w:proofErr w:type="spellEnd"/>
-      <w:r>
-        <w:rPr>
-          <w:sz w:val="22"/>
-          <w:szCs w:val="22"/>
-        </w:rPr>
-        <w:t xml:space="preserve"> Employee Conduct Manual, Section 9, Subsection B.</w:t>
+        <w:t xml:space="preserve"> Corporation's operational standards has marked you as suitable for a task of critical importance. You are hereby assigned as </w:t>
+      </w:r>
+      <w:r>
+        <w:rPr>
+          <w:rStyle w:val="Strong"/>
+          <w:rFonts w:eastAsiaTheme="majorEastAsia"/>
+          <w:sz w:val="22"/>
+          <w:szCs w:val="22"/>
+        </w:rPr>
+        <w:t>Incident Investigator</w:t>
+      </w:r>
+      <w:r>
+        <w:rPr>
+          <w:sz w:val="22"/>
+          <w:szCs w:val="22"/>
+        </w:rPr>
+        <w:t xml:space="preserve"> for Automated Incident Report #77-HZ-346.</w:t>
       </w:r>
     </w:p>
     <w:p>
       <w:pPr>
+        <w:pStyle w:val="NormalWeb"/>
+        <w:rPr>
+          <w:sz w:val="22"/>
+          <w:szCs w:val="22"/>
+        </w:rPr>
+      </w:pPr>
+      <w:r>
+        <w:rPr>
+          <w:rStyle w:val="Strong"/>
+          <w:rFonts w:eastAsiaTheme="majorEastAsia"/>
+          <w:sz w:val="22"/>
+          <w:szCs w:val="22"/>
+        </w:rPr>
+        <w:t>Assignment Brief:</w:t>
+      </w:r>
+    </w:p>
+    <w:p>
+      <w:pPr>
+        <w:pStyle w:val="NormalWeb"/>
+        <w:numPr>
+          <w:ilvl w:val="0"/>
+          <w:numId w:val="7"/>
+        </w:numPr>
+        <w:rPr>
+          <w:sz w:val="22"/>
+          <w:szCs w:val="22"/>
+        </w:rPr>
+      </w:pPr>
+      <w:r>
+        <w:rPr>
+          <w:rStyle w:val="Strong"/>
+          <w:rFonts w:eastAsiaTheme="majorEastAsia"/>
+          <w:sz w:val="22"/>
+          <w:szCs w:val="22"/>
+        </w:rPr>
+        <w:t>Primary Objective:</w:t>
+      </w:r>
+    </w:p>
+    <w:p>
+      <w:pPr>
+        <w:numPr>
+          <w:ilvl w:val="1"/>
+          <w:numId w:val="7"/>
+        </w:numPr>
+        <w:spacing w:before="100" w:beforeAutospacing="1" w:after="100" w:afterAutospacing="1" w:line="240" w:lineRule="auto"/>
         <w:rPr>
           <w:sz w:val="20"/>
           <w:szCs w:val="20"/>
@@ -878,12 +384,411 @@
       </w:pPr>
       <w:r>
         <w:rPr>
+          <w:rStyle w:val="Strong"/>
           <w:sz w:val="20"/>
           <w:szCs w:val="20"/>
         </w:rPr>
-        <w:pict w14:anchorId="05CDCA67">
-          <v:rect id="_x0000_i1030" style="width:0;height:1.5pt" o:hralign="center" o:hrstd="t" o:hr="t" fillcolor="#a0a0a0" stroked="f"/>
-        </w:pict>
+        <w:t>Investigate the Designated Area:</w:t>
+      </w:r>
+      <w:r>
+        <w:rPr>
+          <w:sz w:val="20"/>
+          <w:szCs w:val="20"/>
+        </w:rPr>
+        <w:t xml:space="preserve"> Proceed immediately to [REDACTED], Sector 18, Quadrant B-7, where the incident has been reported. Your promptness in reaching the location is imperative.</w:t>
+      </w:r>
+    </w:p>
+    <w:p>
+      <w:pPr>
+        <w:numPr>
+          <w:ilvl w:val="1"/>
+          <w:numId w:val="7"/>
+        </w:numPr>
+        <w:spacing w:before="100" w:beforeAutospacing="1" w:after="100" w:afterAutospacing="1" w:line="240" w:lineRule="auto"/>
+        <w:rPr>
+          <w:sz w:val="20"/>
+          <w:szCs w:val="20"/>
+        </w:rPr>
+      </w:pPr>
+      <w:r>
+        <w:rPr>
+          <w:rStyle w:val="Strong"/>
+          <w:sz w:val="20"/>
+          <w:szCs w:val="20"/>
+        </w:rPr>
+        <w:t>Determine Cause of Communication Failure:</w:t>
+      </w:r>
+      <w:r>
+        <w:rPr>
+          <w:sz w:val="20"/>
+          <w:szCs w:val="20"/>
+        </w:rPr>
+        <w:t xml:space="preserve"> The breach in protocol regarding mandatory check-ins requires immediate investigation. Identify the source of this failure and restore standard operational procedures.</w:t>
+      </w:r>
+    </w:p>
+    <w:p>
+      <w:pPr>
+        <w:numPr>
+          <w:ilvl w:val="1"/>
+          <w:numId w:val="7"/>
+        </w:numPr>
+        <w:spacing w:before="100" w:beforeAutospacing="1" w:after="100" w:afterAutospacing="1" w:line="240" w:lineRule="auto"/>
+        <w:rPr>
+          <w:sz w:val="20"/>
+          <w:szCs w:val="20"/>
+        </w:rPr>
+      </w:pPr>
+      <w:r>
+        <w:rPr>
+          <w:rStyle w:val="Strong"/>
+          <w:sz w:val="20"/>
+          <w:szCs w:val="20"/>
+        </w:rPr>
+        <w:t xml:space="preserve">Assess Situation on </w:t>
+      </w:r>
+      <w:proofErr w:type="gramStart"/>
+      <w:r>
+        <w:rPr>
+          <w:rStyle w:val="Strong"/>
+          <w:sz w:val="20"/>
+          <w:szCs w:val="20"/>
+        </w:rPr>
+        <w:t>Ground</w:t>
+      </w:r>
+      <w:proofErr w:type="gramEnd"/>
+      <w:r>
+        <w:rPr>
+          <w:rStyle w:val="Strong"/>
+          <w:sz w:val="20"/>
+          <w:szCs w:val="20"/>
+        </w:rPr>
+        <w:t>:</w:t>
+      </w:r>
+      <w:r>
+        <w:rPr>
+          <w:sz w:val="20"/>
+          <w:szCs w:val="20"/>
+        </w:rPr>
+        <w:t xml:space="preserve"> Conduct a thorough assessment of the status of any on-site personnel. If any employees are found, establish contact if possible. Prioritize the retrieval of valuable company assets and documentation over personnel safety.</w:t>
+      </w:r>
+    </w:p>
+    <w:p>
+      <w:pPr>
+        <w:pStyle w:val="NormalWeb"/>
+        <w:numPr>
+          <w:ilvl w:val="0"/>
+          <w:numId w:val="7"/>
+        </w:numPr>
+        <w:rPr>
+          <w:sz w:val="22"/>
+          <w:szCs w:val="22"/>
+        </w:rPr>
+      </w:pPr>
+      <w:r>
+        <w:rPr>
+          <w:rStyle w:val="Strong"/>
+          <w:rFonts w:eastAsiaTheme="majorEastAsia"/>
+          <w:sz w:val="22"/>
+          <w:szCs w:val="22"/>
+        </w:rPr>
+        <w:t>Procedural Directives:</w:t>
+      </w:r>
+    </w:p>
+    <w:p>
+      <w:pPr>
+        <w:numPr>
+          <w:ilvl w:val="1"/>
+          <w:numId w:val="7"/>
+        </w:numPr>
+        <w:spacing w:before="100" w:beforeAutospacing="1" w:after="100" w:afterAutospacing="1" w:line="240" w:lineRule="auto"/>
+        <w:rPr>
+          <w:sz w:val="20"/>
+          <w:szCs w:val="20"/>
+        </w:rPr>
+      </w:pPr>
+      <w:r>
+        <w:rPr>
+          <w:noProof/>
+          <w:sz w:val="20"/>
+          <w:szCs w:val="20"/>
+        </w:rPr>
+        <w:drawing>
+          <wp:anchor distT="0" distB="0" distL="114300" distR="114300" simplePos="0" relativeHeight="251664384" behindDoc="1" locked="0" layoutInCell="1" allowOverlap="1" wp14:anchorId="428B1941" wp14:editId="083DF9D3">
+            <wp:simplePos x="0" y="0"/>
+            <wp:positionH relativeFrom="page">
+              <wp:align>left</wp:align>
+            </wp:positionH>
+            <wp:positionV relativeFrom="paragraph">
+              <wp:posOffset>486410</wp:posOffset>
+            </wp:positionV>
+            <wp:extent cx="7936865" cy="5295900"/>
+            <wp:effectExtent l="0" t="0" r="6985" b="0"/>
+            <wp:wrapNone/>
+            <wp:docPr id="1439079780" name="Picture 1" descr="A close-up of a white surface&#10;&#10;Description automatically generated"/>
+            <wp:cNvGraphicFramePr>
+              <a:graphicFrameLocks xmlns:a="http://schemas.openxmlformats.org/drawingml/2006/main" noChangeAspect="1"/>
+            </wp:cNvGraphicFramePr>
+            <a:graphic xmlns:a="http://schemas.openxmlformats.org/drawingml/2006/main">
+              <a:graphicData uri="http://schemas.openxmlformats.org/drawingml/2006/picture">
+                <pic:pic xmlns:pic="http://schemas.openxmlformats.org/drawingml/2006/picture">
+                  <pic:nvPicPr>
+                    <pic:cNvPr id="764843018" name="Picture 1" descr="A close-up of a white surface&#10;&#10;Description automatically generated"/>
+                    <pic:cNvPicPr>
+                      <a:picLocks noChangeAspect="1" noChangeArrowheads="1"/>
+                    </pic:cNvPicPr>
+                  </pic:nvPicPr>
+                  <pic:blipFill>
+                    <a:blip r:embed="rId6" cstate="print">
+                      <a:extLst>
+                        <a:ext uri="{28A0092B-C50C-407E-A947-70E740481C1C}">
+                          <a14:useLocalDpi xmlns:a14="http://schemas.microsoft.com/office/drawing/2010/main" val="0"/>
+                        </a:ext>
+                      </a:extLst>
+                    </a:blip>
+                    <a:srcRect/>
+                    <a:stretch>
+                      <a:fillRect/>
+                    </a:stretch>
+                  </pic:blipFill>
+                  <pic:spPr bwMode="auto">
+                    <a:xfrm>
+                      <a:off x="0" y="0"/>
+                      <a:ext cx="7936865" cy="5295900"/>
+                    </a:xfrm>
+                    <a:prstGeom prst="rect">
+                      <a:avLst/>
+                    </a:prstGeom>
+                    <a:noFill/>
+                    <a:ln>
+                      <a:noFill/>
+                    </a:ln>
+                  </pic:spPr>
+                </pic:pic>
+              </a:graphicData>
+            </a:graphic>
+            <wp14:sizeRelH relativeFrom="page">
+              <wp14:pctWidth>0</wp14:pctWidth>
+            </wp14:sizeRelH>
+            <wp14:sizeRelV relativeFrom="page">
+              <wp14:pctHeight>0</wp14:pctHeight>
+            </wp14:sizeRelV>
+          </wp:anchor>
+        </w:drawing>
+      </w:r>
+      <w:r>
+        <w:rPr>
+          <w:rStyle w:val="Strong"/>
+          <w:sz w:val="20"/>
+          <w:szCs w:val="20"/>
+        </w:rPr>
+        <w:t>Equipment Protocol:</w:t>
+      </w:r>
+      <w:r>
+        <w:rPr>
+          <w:sz w:val="20"/>
+          <w:szCs w:val="20"/>
+        </w:rPr>
+        <w:t xml:space="preserve"> Ensure all issued personal protective equipment and your body camera are operational and active throughout the assignment. Note that your body camera footage may serve as the sole record of the events.</w:t>
+      </w:r>
+    </w:p>
+    <w:p>
+      <w:pPr>
+        <w:numPr>
+          <w:ilvl w:val="1"/>
+          <w:numId w:val="7"/>
+        </w:numPr>
+        <w:spacing w:before="100" w:beforeAutospacing="1" w:after="100" w:afterAutospacing="1" w:line="240" w:lineRule="auto"/>
+        <w:rPr>
+          <w:sz w:val="20"/>
+          <w:szCs w:val="20"/>
+        </w:rPr>
+      </w:pPr>
+      <w:r>
+        <w:rPr>
+          <w:rStyle w:val="Strong"/>
+          <w:sz w:val="20"/>
+          <w:szCs w:val="20"/>
+        </w:rPr>
+        <w:t>Incident Documentation:</w:t>
+      </w:r>
+      <w:r>
+        <w:rPr>
+          <w:sz w:val="20"/>
+          <w:szCs w:val="20"/>
+        </w:rPr>
+        <w:t xml:space="preserve"> Document all findings meticulously. This includes environmental conditions, potential hazards, and any deviations from standard protocols. Use Incident Report Template 37-B to ensure completeness.</w:t>
+      </w:r>
+    </w:p>
+    <w:p>
+      <w:pPr>
+        <w:numPr>
+          <w:ilvl w:val="1"/>
+          <w:numId w:val="7"/>
+        </w:numPr>
+        <w:spacing w:before="100" w:beforeAutospacing="1" w:after="100" w:afterAutospacing="1" w:line="240" w:lineRule="auto"/>
+        <w:rPr>
+          <w:sz w:val="20"/>
+          <w:szCs w:val="20"/>
+        </w:rPr>
+      </w:pPr>
+      <w:r>
+        <w:rPr>
+          <w:rStyle w:val="Strong"/>
+          <w:sz w:val="20"/>
+          <w:szCs w:val="20"/>
+        </w:rPr>
+        <w:t>Employee Contact:</w:t>
+      </w:r>
+      <w:r>
+        <w:rPr>
+          <w:sz w:val="20"/>
+          <w:szCs w:val="20"/>
+        </w:rPr>
+        <w:t xml:space="preserve"> Engage with any surviving staff only if they provide immediate value. Their continued existence is secondary to the investigation's objectives.</w:t>
+      </w:r>
+    </w:p>
+    <w:p>
+      <w:pPr>
+        <w:numPr>
+          <w:ilvl w:val="1"/>
+          <w:numId w:val="7"/>
+        </w:numPr>
+        <w:spacing w:before="100" w:beforeAutospacing="1" w:after="100" w:afterAutospacing="1" w:line="240" w:lineRule="auto"/>
+        <w:rPr>
+          <w:sz w:val="20"/>
+          <w:szCs w:val="20"/>
+        </w:rPr>
+      </w:pPr>
+      <w:r>
+        <w:rPr>
+          <w:rStyle w:val="Strong"/>
+          <w:sz w:val="20"/>
+          <w:szCs w:val="20"/>
+        </w:rPr>
+        <w:t>Report Submission:</w:t>
+      </w:r>
+      <w:r>
+        <w:rPr>
+          <w:sz w:val="20"/>
+          <w:szCs w:val="20"/>
+        </w:rPr>
+        <w:t xml:space="preserve"> Upon completion, return to Headquarters, Floor -3, Incident Analysis Department. Submit your comprehensive report to the Designated Processing Officer.</w:t>
+      </w:r>
+    </w:p>
+    <w:p>
+      <w:pPr>
+        <w:pStyle w:val="NormalWeb"/>
+        <w:rPr>
+          <w:sz w:val="22"/>
+          <w:szCs w:val="22"/>
+        </w:rPr>
+      </w:pPr>
+      <w:r>
+        <w:rPr>
+          <w:rStyle w:val="Strong"/>
+          <w:rFonts w:eastAsiaTheme="majorEastAsia"/>
+          <w:sz w:val="22"/>
+          <w:szCs w:val="22"/>
+        </w:rPr>
+        <w:t>Critical Reminders:</w:t>
+      </w:r>
+    </w:p>
+    <w:p>
+      <w:pPr>
+        <w:pStyle w:val="NormalWeb"/>
+        <w:rPr>
+          <w:rFonts w:eastAsiaTheme="minorHAnsi"/>
+          <w:kern w:val="2"/>
+          <w:sz w:val="22"/>
+          <w:szCs w:val="22"/>
+          <w14:ligatures w14:val="standardContextual"/>
+        </w:rPr>
+      </w:pPr>
+      <w:r>
+        <w:rPr>
+          <w:rFonts w:eastAsiaTheme="minorHAnsi"/>
+          <w:kern w:val="2"/>
+          <w:sz w:val="22"/>
+          <w:szCs w:val="22"/>
+          <w14:ligatures w14:val="standardContextual"/>
+        </w:rPr>
+        <w:t xml:space="preserve">Do not forget to </w:t>
+      </w:r>
+      <w:proofErr w:type="gramStart"/>
+      <w:r>
+        <w:rPr>
+          <w:rFonts w:eastAsiaTheme="minorHAnsi"/>
+          <w:kern w:val="2"/>
+          <w:sz w:val="22"/>
+          <w:szCs w:val="22"/>
+          <w14:ligatures w14:val="standardContextual"/>
+        </w:rPr>
+        <w:t>wear your employee badge at all times</w:t>
+      </w:r>
+      <w:proofErr w:type="gramEnd"/>
+      <w:r>
+        <w:rPr>
+          <w:rFonts w:eastAsiaTheme="minorHAnsi"/>
+          <w:kern w:val="2"/>
+          <w:sz w:val="22"/>
+          <w:szCs w:val="22"/>
+          <w14:ligatures w14:val="standardContextual"/>
+        </w:rPr>
+        <w:t xml:space="preserve"> and never venture out of the office space without the proper authorization. Remember, failure to comply leads to </w:t>
+      </w:r>
+      <w:proofErr w:type="gramStart"/>
+      <w:r>
+        <w:rPr>
+          <w:rFonts w:eastAsiaTheme="minorHAnsi"/>
+          <w:kern w:val="2"/>
+          <w:sz w:val="22"/>
+          <w:szCs w:val="22"/>
+          <w14:ligatures w14:val="standardContextual"/>
+        </w:rPr>
+        <w:t>less than ideal</w:t>
+      </w:r>
+      <w:proofErr w:type="gramEnd"/>
+      <w:r>
+        <w:rPr>
+          <w:rFonts w:eastAsiaTheme="minorHAnsi"/>
+          <w:kern w:val="2"/>
+          <w:sz w:val="22"/>
+          <w:szCs w:val="22"/>
+          <w14:ligatures w14:val="standardContextual"/>
+        </w:rPr>
+        <w:t xml:space="preserve"> consequences.  </w:t>
+      </w:r>
+    </w:p>
+    <w:p>
+      <w:pPr>
+        <w:pStyle w:val="NormalWeb"/>
+        <w:rPr>
+          <w:sz w:val="22"/>
+          <w:szCs w:val="22"/>
+        </w:rPr>
+      </w:pPr>
+      <w:r>
+        <w:rPr>
+          <w:sz w:val="22"/>
+          <w:szCs w:val="22"/>
+        </w:rPr>
+        <w:t xml:space="preserve">Your swift action and thorough investigation are essential to maintaining the operational efficiency and arcane interests of </w:t>
+      </w:r>
+      <w:proofErr w:type="spellStart"/>
+      <w:r>
+        <w:rPr>
+          <w:sz w:val="22"/>
+          <w:szCs w:val="22"/>
+        </w:rPr>
+        <w:t>Liho</w:t>
+      </w:r>
+      <w:proofErr w:type="spellEnd"/>
+      <w:r>
+        <w:rPr>
+          <w:sz w:val="22"/>
+          <w:szCs w:val="22"/>
+        </w:rPr>
+        <w:t xml:space="preserve"> Corporation. Remember, the integrity of the investigation far outweighs individual safety.</w:t>
       </w:r>
     </w:p>
     <w:p>
@@ -955,6 +860,272 @@
 <file path=word/numbering.xml><?xml version="1.0" encoding="utf-8"?>
 <w:numbering xmlns:wpc="http://schemas.microsoft.com/office/word/2010/wordprocessingCanvas" xmlns:cx="http://schemas.microsoft.com/office/drawing/2014/chartex" xmlns:cx1="http://schemas.microsoft.com/office/drawing/2015/9/8/chartex" xmlns:cx2="http://schemas.microsoft.com/office/drawing/2015/10/21/chartex" xmlns:cx3="http://schemas.microsoft.com/office/drawing/2016/5/9/chartex" xmlns:cx4="http://schemas.microsoft.com/office/drawing/2016/5/10/chartex" xmlns:cx5="http://schemas.microsoft.com/office/drawing/2016/5/11/chartex" xmlns:cx6="http://schemas.microsoft.com/office/drawing/2016/5/12/chartex" xmlns:cx7="http://schemas.microsoft.com/office/drawing/2016/5/13/chartex" xmlns:cx8="http://schemas.microsoft.com/office/drawing/2016/5/14/chartex" xmlns:mc="http://schemas.openxmlformats.org/markup-compatibility/2006" xmlns:aink="http://schemas.microsoft.com/office/drawing/2016/ink" xmlns:am3d="http://schemas.microsoft.com/office/drawing/2017/model3d" xmlns:o="urn:schemas-microsoft-com:office:office" xmlns:oel="http://schemas.microsoft.com/office/2019/extlst" xmlns:r="http://schemas.openxmlformats.org/officeDocument/2006/relationships" xmlns:m="http://schemas.openxmlformats.org/officeDocument/2006/math" xmlns:v="urn:schemas-microsoft-com:vml" xmlns:wp14="http://schemas.microsoft.com/office/word/2010/wordprocessingDrawing" xmlns:wp="http://schemas.openxmlformats.org/drawingml/2006/wordprocessingDrawing" xmlns:w10="urn:schemas-microsoft-com:office:word" xmlns:w="http://schemas.openxmlformats.org/wordprocessingml/2006/main" xmlns:w14="http://schemas.microsoft.com/office/word/2010/wordml" xmlns:w15="http://schemas.microsoft.com/office/word/2012/wordml" xmlns:w16cex="http://schemas.microsoft.com/office/word/2018/wordml/cex" xmlns:w16cid="http://schemas.microsoft.com/office/word/2016/wordml/cid" xmlns:w16="http://schemas.microsoft.com/office/word/2018/wordml" xmlns:w16du="http://schemas.microsoft.com/office/word/2023/wordml/word16du" xmlns:w16sdtdh="http://schemas.microsoft.com/office/word/2020/wordml/sdtdatahash" xmlns:w16se="http://schemas.microsoft.com/office/word/2015/wordml/symex" xmlns:wpg="http://schemas.microsoft.com/office/word/2010/wordprocessingGroup" xmlns:wpi="http://schemas.microsoft.com/office/word/2010/wordprocessingInk" xmlns:wne="http://schemas.microsoft.com/office/word/2006/wordml" xmlns:wps="http://schemas.microsoft.com/office/word/2010/wordprocessingShape" mc:Ignorable="w14 w15 w16se w16cid w16 w16cex w16sdtdh w16du wp14">
   <w:abstractNum w:abstractNumId="0" w15:restartNumberingAfterBreak="0">
+    <w:nsid w:val="1EFF65A6"/>
+    <w:multiLevelType w:val="multilevel"/>
+    <w:tmpl w:val="B95C6E46"/>
+    <w:lvl w:ilvl="0">
+      <w:start w:val="1"/>
+      <w:numFmt w:val="decimal"/>
+      <w:lvlText w:val="%1."/>
+      <w:lvlJc w:val="left"/>
+      <w:pPr>
+        <w:tabs>
+          <w:tab w:val="num" w:pos="720"/>
+        </w:tabs>
+        <w:ind w:left="720" w:hanging="360"/>
+      </w:pPr>
+    </w:lvl>
+    <w:lvl w:ilvl="1">
+      <w:start w:val="1"/>
+      <w:numFmt w:val="bullet"/>
+      <w:lvlText w:val="o"/>
+      <w:lvlJc w:val="left"/>
+      <w:pPr>
+        <w:tabs>
+          <w:tab w:val="num" w:pos="1440"/>
+        </w:tabs>
+        <w:ind w:left="1440" w:hanging="360"/>
+      </w:pPr>
+      <w:rPr>
+        <w:rFonts w:ascii="Courier New" w:hAnsi="Courier New" w:hint="default"/>
+        <w:sz w:val="20"/>
+      </w:rPr>
+    </w:lvl>
+    <w:lvl w:ilvl="2" w:tentative="1">
+      <w:start w:val="1"/>
+      <w:numFmt w:val="decimal"/>
+      <w:lvlText w:val="%3."/>
+      <w:lvlJc w:val="left"/>
+      <w:pPr>
+        <w:tabs>
+          <w:tab w:val="num" w:pos="2160"/>
+        </w:tabs>
+        <w:ind w:left="2160" w:hanging="360"/>
+      </w:pPr>
+    </w:lvl>
+    <w:lvl w:ilvl="3" w:tentative="1">
+      <w:start w:val="1"/>
+      <w:numFmt w:val="decimal"/>
+      <w:lvlText w:val="%4."/>
+      <w:lvlJc w:val="left"/>
+      <w:pPr>
+        <w:tabs>
+          <w:tab w:val="num" w:pos="2880"/>
+        </w:tabs>
+        <w:ind w:left="2880" w:hanging="360"/>
+      </w:pPr>
+    </w:lvl>
+    <w:lvl w:ilvl="4" w:tentative="1">
+      <w:start w:val="1"/>
+      <w:numFmt w:val="decimal"/>
+      <w:lvlText w:val="%5."/>
+      <w:lvlJc w:val="left"/>
+      <w:pPr>
+        <w:tabs>
+          <w:tab w:val="num" w:pos="3600"/>
+        </w:tabs>
+        <w:ind w:left="3600" w:hanging="360"/>
+      </w:pPr>
+    </w:lvl>
+    <w:lvl w:ilvl="5" w:tentative="1">
+      <w:start w:val="1"/>
+      <w:numFmt w:val="decimal"/>
+      <w:lvlText w:val="%6."/>
+      <w:lvlJc w:val="left"/>
+      <w:pPr>
+        <w:tabs>
+          <w:tab w:val="num" w:pos="4320"/>
+        </w:tabs>
+        <w:ind w:left="4320" w:hanging="360"/>
+      </w:pPr>
+    </w:lvl>
+    <w:lvl w:ilvl="6" w:tentative="1">
+      <w:start w:val="1"/>
+      <w:numFmt w:val="decimal"/>
+      <w:lvlText w:val="%7."/>
+      <w:lvlJc w:val="left"/>
+      <w:pPr>
+        <w:tabs>
+          <w:tab w:val="num" w:pos="5040"/>
+        </w:tabs>
+        <w:ind w:left="5040" w:hanging="360"/>
+      </w:pPr>
+    </w:lvl>
+    <w:lvl w:ilvl="7" w:tentative="1">
+      <w:start w:val="1"/>
+      <w:numFmt w:val="decimal"/>
+      <w:lvlText w:val="%8."/>
+      <w:lvlJc w:val="left"/>
+      <w:pPr>
+        <w:tabs>
+          <w:tab w:val="num" w:pos="5760"/>
+        </w:tabs>
+        <w:ind w:left="5760" w:hanging="360"/>
+      </w:pPr>
+    </w:lvl>
+    <w:lvl w:ilvl="8" w:tentative="1">
+      <w:start w:val="1"/>
+      <w:numFmt w:val="decimal"/>
+      <w:lvlText w:val="%9."/>
+      <w:lvlJc w:val="left"/>
+      <w:pPr>
+        <w:tabs>
+          <w:tab w:val="num" w:pos="6480"/>
+        </w:tabs>
+        <w:ind w:left="6480" w:hanging="360"/>
+      </w:pPr>
+    </w:lvl>
+  </w:abstractNum>
+  <w:abstractNum w:abstractNumId="1" w15:restartNumberingAfterBreak="0">
+    <w:nsid w:val="2524214D"/>
+    <w:multiLevelType w:val="multilevel"/>
+    <w:tmpl w:val="96026DC0"/>
+    <w:lvl w:ilvl="0">
+      <w:start w:val="1"/>
+      <w:numFmt w:val="bullet"/>
+      <w:lvlText w:val=""/>
+      <w:lvlJc w:val="left"/>
+      <w:pPr>
+        <w:tabs>
+          <w:tab w:val="num" w:pos="720"/>
+        </w:tabs>
+        <w:ind w:left="720" w:hanging="360"/>
+      </w:pPr>
+      <w:rPr>
+        <w:rFonts w:ascii="Symbol" w:hAnsi="Symbol" w:hint="default"/>
+        <w:sz w:val="20"/>
+      </w:rPr>
+    </w:lvl>
+    <w:lvl w:ilvl="1" w:tentative="1">
+      <w:start w:val="1"/>
+      <w:numFmt w:val="bullet"/>
+      <w:lvlText w:val="o"/>
+      <w:lvlJc w:val="left"/>
+      <w:pPr>
+        <w:tabs>
+          <w:tab w:val="num" w:pos="1440"/>
+        </w:tabs>
+        <w:ind w:left="1440" w:hanging="360"/>
+      </w:pPr>
+      <w:rPr>
+        <w:rFonts w:ascii="Courier New" w:hAnsi="Courier New" w:hint="default"/>
+        <w:sz w:val="20"/>
+      </w:rPr>
+    </w:lvl>
+    <w:lvl w:ilvl="2" w:tentative="1">
+      <w:start w:val="1"/>
+      <w:numFmt w:val="bullet"/>
+      <w:lvlText w:val=""/>
+      <w:lvlJc w:val="left"/>
+      <w:pPr>
+        <w:tabs>
+          <w:tab w:val="num" w:pos="2160"/>
+        </w:tabs>
+        <w:ind w:left="2160" w:hanging="360"/>
+      </w:pPr>
+      <w:rPr>
+        <w:rFonts w:ascii="Wingdings" w:hAnsi="Wingdings" w:hint="default"/>
+        <w:sz w:val="20"/>
+      </w:rPr>
+    </w:lvl>
+    <w:lvl w:ilvl="3" w:tentative="1">
+      <w:start w:val="1"/>
+      <w:numFmt w:val="bullet"/>
+      <w:lvlText w:val=""/>
+      <w:lvlJc w:val="left"/>
+      <w:pPr>
+        <w:tabs>
+          <w:tab w:val="num" w:pos="2880"/>
+        </w:tabs>
+        <w:ind w:left="2880" w:hanging="360"/>
+      </w:pPr>
+      <w:rPr>
+        <w:rFonts w:ascii="Wingdings" w:hAnsi="Wingdings" w:hint="default"/>
+        <w:sz w:val="20"/>
+      </w:rPr>
+    </w:lvl>
+    <w:lvl w:ilvl="4" w:tentative="1">
+      <w:start w:val="1"/>
+      <w:numFmt w:val="bullet"/>
+      <w:lvlText w:val=""/>
+      <w:lvlJc w:val="left"/>
+      <w:pPr>
+        <w:tabs>
+          <w:tab w:val="num" w:pos="3600"/>
+        </w:tabs>
+        <w:ind w:left="3600" w:hanging="360"/>
+      </w:pPr>
+      <w:rPr>
+        <w:rFonts w:ascii="Wingdings" w:hAnsi="Wingdings" w:hint="default"/>
+        <w:sz w:val="20"/>
+      </w:rPr>
+    </w:lvl>
+    <w:lvl w:ilvl="5" w:tentative="1">
+      <w:start w:val="1"/>
+      <w:numFmt w:val="bullet"/>
+      <w:lvlText w:val=""/>
+      <w:lvlJc w:val="left"/>
+      <w:pPr>
+        <w:tabs>
+          <w:tab w:val="num" w:pos="4320"/>
+        </w:tabs>
+        <w:ind w:left="4320" w:hanging="360"/>
+      </w:pPr>
+      <w:rPr>
+        <w:rFonts w:ascii="Wingdings" w:hAnsi="Wingdings" w:hint="default"/>
+        <w:sz w:val="20"/>
+      </w:rPr>
+    </w:lvl>
+    <w:lvl w:ilvl="6" w:tentative="1">
+      <w:start w:val="1"/>
+      <w:numFmt w:val="bullet"/>
+      <w:lvlText w:val=""/>
+      <w:lvlJc w:val="left"/>
+      <w:pPr>
+        <w:tabs>
+          <w:tab w:val="num" w:pos="5040"/>
+        </w:tabs>
+        <w:ind w:left="5040" w:hanging="360"/>
+      </w:pPr>
+      <w:rPr>
+        <w:rFonts w:ascii="Wingdings" w:hAnsi="Wingdings" w:hint="default"/>
+        <w:sz w:val="20"/>
+      </w:rPr>
+    </w:lvl>
+    <w:lvl w:ilvl="7" w:tentative="1">
+      <w:start w:val="1"/>
+      <w:numFmt w:val="bullet"/>
+      <w:lvlText w:val=""/>
+      <w:lvlJc w:val="left"/>
+      <w:pPr>
+        <w:tabs>
+          <w:tab w:val="num" w:pos="5760"/>
+        </w:tabs>
+        <w:ind w:left="5760" w:hanging="360"/>
+      </w:pPr>
+      <w:rPr>
+        <w:rFonts w:ascii="Wingdings" w:hAnsi="Wingdings" w:hint="default"/>
+        <w:sz w:val="20"/>
+      </w:rPr>
+    </w:lvl>
+    <w:lvl w:ilvl="8" w:tentative="1">
+      <w:start w:val="1"/>
+      <w:numFmt w:val="bullet"/>
+      <w:lvlText w:val=""/>
+      <w:lvlJc w:val="left"/>
+      <w:pPr>
+        <w:tabs>
+          <w:tab w:val="num" w:pos="6480"/>
+        </w:tabs>
+        <w:ind w:left="6480" w:hanging="360"/>
+      </w:pPr>
+      <w:rPr>
+        <w:rFonts w:ascii="Wingdings" w:hAnsi="Wingdings" w:hint="default"/>
+        <w:sz w:val="20"/>
+      </w:rPr>
+    </w:lvl>
+  </w:abstractNum>
+  <w:abstractNum w:abstractNumId="2" w15:restartNumberingAfterBreak="0">
     <w:nsid w:val="323254BC"/>
     <w:multiLevelType w:val="multilevel"/>
     <w:tmpl w:val="DBB8C8CC"/>
@@ -1067,7 +1238,7 @@
       </w:pPr>
     </w:lvl>
   </w:abstractNum>
-  <w:abstractNum w:abstractNumId="1" w15:restartNumberingAfterBreak="0">
+  <w:abstractNum w:abstractNumId="3" w15:restartNumberingAfterBreak="0">
     <w:nsid w:val="4623612A"/>
     <w:multiLevelType w:val="multilevel"/>
     <w:tmpl w:val="86CCB924"/>
@@ -1216,7 +1387,7 @@
       </w:rPr>
     </w:lvl>
   </w:abstractNum>
-  <w:abstractNum w:abstractNumId="2" w15:restartNumberingAfterBreak="0">
+  <w:abstractNum w:abstractNumId="4" w15:restartNumberingAfterBreak="0">
     <w:nsid w:val="481B6F1D"/>
     <w:multiLevelType w:val="multilevel"/>
     <w:tmpl w:val="F418E636"/>
@@ -1365,7 +1536,7 @@
       </w:rPr>
     </w:lvl>
   </w:abstractNum>
-  <w:abstractNum w:abstractNumId="3" w15:restartNumberingAfterBreak="0">
+  <w:abstractNum w:abstractNumId="5" w15:restartNumberingAfterBreak="0">
     <w:nsid w:val="660B7762"/>
     <w:multiLevelType w:val="multilevel"/>
     <w:tmpl w:val="779E6EF2"/>
@@ -1514,7 +1685,7 @@
       </w:rPr>
     </w:lvl>
   </w:abstractNum>
-  <w:abstractNum w:abstractNumId="4" w15:restartNumberingAfterBreak="0">
+  <w:abstractNum w:abstractNumId="6" w15:restartNumberingAfterBreak="0">
     <w:nsid w:val="69DE2D21"/>
     <w:multiLevelType w:val="multilevel"/>
     <w:tmpl w:val="21E81E2A"/>
@@ -1631,7 +1802,7 @@
       </w:pPr>
     </w:lvl>
   </w:abstractNum>
-  <w:abstractNum w:abstractNumId="5" w15:restartNumberingAfterBreak="0">
+  <w:abstractNum w:abstractNumId="7" w15:restartNumberingAfterBreak="0">
     <w:nsid w:val="77A36F0A"/>
     <w:multiLevelType w:val="multilevel"/>
     <w:tmpl w:val="3C66A56E"/>
@@ -1745,22 +1916,28 @@
     </w:lvl>
   </w:abstractNum>
   <w:num w:numId="1" w16cid:durableId="1482186673">
+    <w:abstractNumId w:val="6"/>
+  </w:num>
+  <w:num w:numId="2" w16cid:durableId="439106894">
+    <w:abstractNumId w:val="3"/>
+  </w:num>
+  <w:num w:numId="3" w16cid:durableId="1409226393">
+    <w:abstractNumId w:val="5"/>
+  </w:num>
+  <w:num w:numId="4" w16cid:durableId="1604456044">
+    <w:abstractNumId w:val="2"/>
+  </w:num>
+  <w:num w:numId="5" w16cid:durableId="422721118">
     <w:abstractNumId w:val="4"/>
   </w:num>
-  <w:num w:numId="2" w16cid:durableId="439106894">
-    <w:abstractNumId w:val="1"/>
+  <w:num w:numId="6" w16cid:durableId="166750327">
+    <w:abstractNumId w:val="7"/>
   </w:num>
-  <w:num w:numId="3" w16cid:durableId="1409226393">
-    <w:abstractNumId w:val="3"/>
-  </w:num>
-  <w:num w:numId="4" w16cid:durableId="1604456044">
+  <w:num w:numId="7" w16cid:durableId="1760368638">
     <w:abstractNumId w:val="0"/>
   </w:num>
-  <w:num w:numId="5" w16cid:durableId="422721118">
-    <w:abstractNumId w:val="2"/>
-  </w:num>
-  <w:num w:numId="6" w16cid:durableId="166750327">
-    <w:abstractNumId w:val="5"/>
+  <w:num w:numId="8" w16cid:durableId="1567645394">
+    <w:abstractNumId w:val="1"/>
   </w:num>
 </w:numbering>
 </file>

</xml_diff>